<commit_message>
Questionário Melhorado em pdf e página com link para ele
</commit_message>
<xml_diff>
--- a/AUT.docx
+++ b/AUT.docx
@@ -35,13 +35,7 @@
         <w:t>Respondemos as 11 p</w:t>
       </w:r>
       <w:r>
-        <w:t xml:space="preserve">erguntas </w:t>
-      </w:r>
-      <w:r>
-        <w:t>sugeridas</w:t>
-      </w:r>
-      <w:r>
-        <w:t xml:space="preserve"> na</w:t>
+        <w:t>erguntas sugeridas na</w:t>
       </w:r>
       <w:r>
         <w:t xml:space="preserve"> Análise de Utilizadores e Tarefas com base no questionário apresentado na aula anterior, e cujos resultados podem ser consultados na integra na página do nosso grupo.</w:t>
@@ -54,66 +48,73 @@
           <w:ilvl w:val="0"/>
           <w:numId w:val="11"/>
         </w:numPr>
-        <w:rPr>
-          <w:rStyle w:val="RefernciaIntensa"/>
-        </w:rPr>
-      </w:pPr>
-      <w:r>
-        <w:rPr>
-          <w:rStyle w:val="RefernciaIntensa"/>
-        </w:rPr>
-        <w:t>Quem vai utilizar o sistema</w:t>
-      </w:r>
-      <w:r>
-        <w:rPr>
-          <w:rStyle w:val="RefernciaIntensa"/>
-        </w:rPr>
-        <w:t>?</w:t>
-      </w:r>
-    </w:p>
-    <w:p>
-      <w:r>
-        <w:t>O sistema vai ser utilizado por estudantes entre os 18 e os 25 anos, conforme analisado no Grupo I. Notamos que os utilizadores têm por hábito ir a ba</w:t>
-      </w:r>
-      <w:r>
-        <w:t>res menos de uma vez por semana e</w:t>
-      </w:r>
-      <w:r>
-        <w:t xml:space="preserve"> em grupos </w:t>
-      </w:r>
-      <w:r>
-        <w:t>de 3 a 6 pessoas. N</w:t>
-      </w:r>
-      <w:r>
-        <w:t>ão costumam, no entanto, fr</w:t>
-      </w:r>
-      <w:r>
-        <w:t>equentar sempre o mesmo bar (2.7</w:t>
-      </w:r>
-      <w:r>
-        <w:t>.).</w:t>
-      </w:r>
-      <w:r>
-        <w:t xml:space="preserve"> </w:t>
-      </w:r>
-      <w:r>
-        <w:t>Acrescente-se também que, através da análise da pergunta 1.8 e 1.9, não haveram limitações físicas nos nossos utilizadores que os possam afetar.</w:t>
-      </w:r>
-    </w:p>
-    <w:p>
-      <w:r>
-        <w:t>A nível de cap</w:t>
-      </w:r>
-      <w:r>
-        <w:t xml:space="preserve">acidades com novas tecnologias, </w:t>
-      </w:r>
-      <w:r>
-        <w:t>os nossos utilizadores utilizam ecrãs táteis todos os dias, acabando natural</w:t>
+        <w:spacing w:before="120" w:after="120"/>
+        <w:rPr>
+          <w:rStyle w:val="RefernciaIntensa"/>
+        </w:rPr>
+      </w:pPr>
+      <w:r>
+        <w:rPr>
+          <w:rStyle w:val="RefernciaIntensa"/>
+        </w:rPr>
+        <w:t>Quem vai utilizar o sistem</w:t>
       </w:r>
       <w:bookmarkStart w:id="0" w:name="_GoBack"/>
       <w:bookmarkEnd w:id="0"/>
       <w:r>
-        <w:t>mente por estar muito à vontade com estes. Têm também o habito de, nos bares, utilizar regularmente o seu Smartphone com ligação a redes sociais.</w:t>
+        <w:rPr>
+          <w:rStyle w:val="RefernciaIntensa"/>
+        </w:rPr>
+        <w:t>a</w:t>
+      </w:r>
+      <w:r>
+        <w:rPr>
+          <w:rStyle w:val="RefernciaIntensa"/>
+        </w:rPr>
+        <w:t>?</w:t>
+      </w:r>
+    </w:p>
+    <w:p>
+      <w:r>
+        <w:t>O sistema vai ser utilizado por estudantes entre os 18 e os 25 anos, conforme analisado no Grupo I. Notamos que os utilizadores têm por hábito ir a ba</w:t>
+      </w:r>
+      <w:r>
+        <w:t>res menos de uma vez por semana e</w:t>
+      </w:r>
+      <w:r>
+        <w:t xml:space="preserve"> em grupos </w:t>
+      </w:r>
+      <w:r>
+        <w:t>de 3 a 6 pessoas. N</w:t>
+      </w:r>
+      <w:r>
+        <w:t>ão costumam, no entanto, fr</w:t>
+      </w:r>
+      <w:r>
+        <w:t>equentar sempre o mesmo bar (2.7</w:t>
+      </w:r>
+      <w:r>
+        <w:t>.).</w:t>
+      </w:r>
+      <w:r>
+        <w:t xml:space="preserve"> Acrescente-se também que, através da análise da pergunta 1.8 e 1.9, não haveram limitações físicas nos nossos utilizadores que os possam afetar.</w:t>
+      </w:r>
+    </w:p>
+    <w:p>
+      <w:r>
+        <w:t>A nível de cap</w:t>
+      </w:r>
+      <w:r>
+        <w:t xml:space="preserve">acidades com novas tecnologias, </w:t>
+      </w:r>
+      <w:r>
+        <w:t>os nossos utilizadores utilizam ecrãs táteis todos os dias, acabando naturalmente por estar muito à vontade com estes. Têm também o habito de, nos bare</w:t>
+      </w:r>
+      <w:r>
+        <w:t>s, utilizar regularmente o seu s</w:t>
+      </w:r>
+      <w:r>
+        <w:t>martphone com ligação a redes sociais.</w:t>
       </w:r>
       <w:r>
         <w:t xml:space="preserve"> </w:t>
@@ -121,7 +122,13 @@
     </w:p>
     <w:p>
       <w:r>
-        <w:t>Dadas as características deste público alvo, devemos ter em atenção o desenho da funcionalidade e da interface para principiantes avançados, que conterá a grande maioria de utilizadores.</w:t>
+        <w:t xml:space="preserve">Dadas </w:t>
+      </w:r>
+      <w:r>
+        <w:t>as características deste público</w:t>
+      </w:r>
+      <w:r>
+        <w:t>, devemos ter em atenção o desenho da funcionalidade e da interface para principiantes avançados, que conterá a grande maioria de utilizadores.</w:t>
       </w:r>
     </w:p>
     <w:p>
@@ -131,6 +138,7 @@
           <w:ilvl w:val="0"/>
           <w:numId w:val="11"/>
         </w:numPr>
+        <w:spacing w:before="120" w:after="120"/>
         <w:rPr>
           <w:rStyle w:val="RefernciaIntensa"/>
         </w:rPr>
@@ -171,10 +179,13 @@
         <w:t xml:space="preserve"> ir a bares para</w:t>
       </w:r>
       <w:r>
-        <w:t xml:space="preserve">, </w:t>
-      </w:r>
-      <w:r>
-        <w:t>maioritariamente</w:t>
+        <w:t>, maioritariamente,</w:t>
+      </w:r>
+      <w:r>
+        <w:t xml:space="preserve"> </w:t>
+      </w:r>
+      <w:r>
+        <w:t>conversar</w:t>
       </w:r>
       <w:r>
         <w:t>,</w:t>
@@ -183,19 +194,13 @@
         <w:t xml:space="preserve"> </w:t>
       </w:r>
       <w:r>
-        <w:t>conversar</w:t>
+        <w:t>mas também beber</w:t>
+      </w:r>
+      <w:r>
+        <w:t>, no balcão ou na própria mesa</w:t>
       </w:r>
       <w:r>
         <w:t>,</w:t>
-      </w:r>
-      <w:r>
-        <w:t xml:space="preserve"> </w:t>
-      </w:r>
-      <w:r>
-        <w:t>mas também beber</w:t>
-      </w:r>
-      <w:r>
-        <w:t>, no balcão ou na própria mesa</w:t>
       </w:r>
       <w:r>
         <w:t xml:space="preserve"> e ouvir música </w:t>
@@ -246,6 +251,7 @@
           <w:ilvl w:val="0"/>
           <w:numId w:val="11"/>
         </w:numPr>
+        <w:spacing w:before="120" w:after="120"/>
         <w:rPr>
           <w:rStyle w:val="RefernciaIntensa"/>
         </w:rPr>
@@ -278,6 +284,7 @@
           <w:ilvl w:val="0"/>
           <w:numId w:val="11"/>
         </w:numPr>
+        <w:spacing w:before="120" w:after="120"/>
         <w:rPr>
           <w:rStyle w:val="RefernciaIntensa"/>
         </w:rPr>
@@ -319,14 +326,16 @@
           <w:ilvl w:val="0"/>
           <w:numId w:val="11"/>
         </w:numPr>
-        <w:rPr>
-          <w:rStyle w:val="RefernciaIntensa"/>
-        </w:rPr>
-      </w:pPr>
-      <w:r>
-        <w:rPr>
-          <w:rStyle w:val="RefernciaIntensa"/>
-        </w:rPr>
+        <w:spacing w:before="120" w:after="120"/>
+        <w:rPr>
+          <w:rStyle w:val="RefernciaIntensa"/>
+        </w:rPr>
+      </w:pPr>
+      <w:r>
+        <w:rPr>
+          <w:rStyle w:val="RefernciaIntensa"/>
+        </w:rPr>
+        <w:lastRenderedPageBreak/>
         <w:t>Onde são desempenhadas as tarefas</w:t>
       </w:r>
       <w:r>
@@ -347,11 +356,7 @@
         <w:t>.)</w:t>
       </w:r>
       <w:r>
-        <w:t xml:space="preserve">. Assim, a nossa mesa será usada em ambientes </w:t>
-      </w:r>
-      <w:r>
-        <w:lastRenderedPageBreak/>
-        <w:t>escuros, a apontar para uma quantidade razoável de ruído</w:t>
+        <w:t>. Assim, a nossa mesa será usada em ambientes escuros, a apontar para uma quantidade razoável de ruído</w:t>
       </w:r>
       <w:r>
         <w:t>. De notar que ao lidar com bebidas, a mesa sujeita-se a ficar muitas vezes molhada, motivo ao qual temos que ter atenção.</w:t>
@@ -364,6 +369,7 @@
           <w:ilvl w:val="0"/>
           <w:numId w:val="11"/>
         </w:numPr>
+        <w:spacing w:before="120" w:after="120"/>
         <w:rPr>
           <w:rStyle w:val="RefernciaIntensa"/>
         </w:rPr>
@@ -389,7 +395,13 @@
     </w:p>
     <w:p>
       <w:r>
-        <w:t>Os utilizadores estão dispostos a partilhar o seu Nome, E-mail e Histórico de pedidos de modo a criar uma conta de utilizador com informação individual numa base de dados do bar, que pode ser acedi</w:t>
+        <w:t>Os utilizadores est</w:t>
+      </w:r>
+      <w:r>
+        <w:t>ão dispostos a partilhar o seu nome, e-mail e h</w:t>
+      </w:r>
+      <w:r>
+        <w:t>istórico de pedidos de modo a criar uma conta de utilizador com informação individual numa base de dados do bar, que pode ser acedi</w:t>
       </w:r>
       <w:r>
         <w:t>da a partir da mesa. (2.16.)</w:t>
@@ -402,6 +414,7 @@
           <w:ilvl w:val="0"/>
           <w:numId w:val="11"/>
         </w:numPr>
+        <w:spacing w:before="120" w:after="120"/>
         <w:rPr>
           <w:rStyle w:val="RefernciaIntensa"/>
         </w:rPr>
@@ -424,7 +437,10 @@
         <w:t>O utilizador vai, por norma, bastante “desarmado” até ao bar, levando co</w:t>
       </w:r>
       <w:r>
-        <w:t>nsigo apenas um Smartphone. (2</w:t>
+        <w:t>nsigo apenas o seu s</w:t>
+      </w:r>
+      <w:r>
+        <w:t>martphone. (2</w:t>
       </w:r>
       <w:r>
         <w:t>.</w:t>
@@ -443,6 +459,7 @@
           <w:ilvl w:val="0"/>
           <w:numId w:val="11"/>
         </w:numPr>
+        <w:spacing w:before="120" w:after="120"/>
         <w:rPr>
           <w:rStyle w:val="RefernciaIntensa"/>
         </w:rPr>
@@ -478,6 +495,7 @@
           <w:ilvl w:val="0"/>
           <w:numId w:val="11"/>
         </w:numPr>
+        <w:spacing w:before="120" w:after="120"/>
         <w:rPr>
           <w:rStyle w:val="RefernciaIntensa"/>
         </w:rPr>
@@ -508,7 +526,25 @@
     </w:p>
     <w:p>
       <w:r>
-        <w:t>Já no bar, o mais frequente é conversar. (2.3) Ao mesmo tempo, por casa pessoa a conversar com outra, existe uma terceira realmente atenta à musica e uma quarta a beber “intensivamente”. Estas tarefas e respetiva frequência dão uma boa representação ao ambiente vivido num bar pre-Barista.</w:t>
+        <w:t>Já no bar, o mais frequente é conversa</w:t>
+      </w:r>
+      <w:r>
+        <w:t>r. (2.3) Ao mesmo tempo, por cad</w:t>
+      </w:r>
+      <w:r>
+        <w:t>a pessoa a conversar com outra, existe uma terceira realmente atenta à musica e uma quarta a beber “intensivamente”</w:t>
+      </w:r>
+      <w:r>
+        <w:t xml:space="preserve"> (em média)</w:t>
+      </w:r>
+      <w:r>
+        <w:t xml:space="preserve">. Estas tarefas e respetiva frequência dão uma boa representação ao ambiente vivido num bar </w:t>
+      </w:r>
+      <w:r>
+        <w:t>pré</w:t>
+      </w:r>
+      <w:r>
+        <w:t>-Barista.</w:t>
       </w:r>
     </w:p>
     <w:p>
@@ -518,6 +554,7 @@
           <w:ilvl w:val="0"/>
           <w:numId w:val="11"/>
         </w:numPr>
+        <w:spacing w:before="120" w:after="120"/>
         <w:rPr>
           <w:rStyle w:val="RefernciaIntensa"/>
         </w:rPr>
@@ -537,7 +574,19 @@
     </w:p>
     <w:p>
       <w:r>
-        <w:t>A maioria das pessoas acha aceitável no balcão um tempo de pedido à volta de 1 minuto, ou no máximo até 5 minutos (3.3.), enquanto que na mesa este sobe até uma média de 5 minutos aceitáveis (3.4.). Como tal, deveremos apontar para a nossa mesa se aproximar do minuto aceitável ao balcão.</w:t>
+        <w:t xml:space="preserve">A maioria das pessoas acha aceitável no balcão um tempo de pedido à volta de 1 minuto, ou no máximo até 5 minutos (3.3.), enquanto que na mesa este sobe até uma média de 5 minutos aceitáveis (3.4.). Como tal, deveremos apontar para </w:t>
+      </w:r>
+      <w:r>
+        <w:t>uma restrição de tempo</w:t>
+      </w:r>
+      <w:r>
+        <w:t xml:space="preserve"> </w:t>
+      </w:r>
+      <w:r>
+        <w:t xml:space="preserve">a aproximar-se </w:t>
+      </w:r>
+      <w:r>
+        <w:t>do minuto aceitável ao balcão.</w:t>
       </w:r>
     </w:p>
     <w:p>
@@ -547,6 +596,7 @@
           <w:ilvl w:val="0"/>
           <w:numId w:val="11"/>
         </w:numPr>
+        <w:spacing w:before="120" w:after="120"/>
         <w:rPr>
           <w:rStyle w:val="RefernciaIntensa"/>
         </w:rPr>
@@ -578,7 +628,13 @@
         <w:t>mal-estar</w:t>
       </w:r>
       <w:r>
-        <w:t xml:space="preserve"> de uma pessoa (3.6.), no qual é comum pedir ajuda a outras pessoas ou ao bartender, ou o esquecimento de pedidos e a má escolha de músicas (3.8.). Atualmente, o método de resolução destes problemas é o </w:t>
+        <w:t xml:space="preserve"> de uma pessoa (3.6.), no qual é comum pedir ajuda a outras pessoas ou ao bartender, ou o esquecimento</w:t>
+      </w:r>
+      <w:r>
+        <w:t xml:space="preserve"> e engano</w:t>
+      </w:r>
+      <w:r>
+        <w:t xml:space="preserve"> de pedidos e a má escolha de músicas (3.8.). Atualmente, o método de resolução destes problemas é o </w:t>
       </w:r>
       <w:r>
         <w:t>pedido de auxílio ao bartender. (3.8.1.)</w:t>
@@ -586,6 +642,19 @@
     </w:p>
     <w:p>
       <w:pPr>
+        <w:rPr>
+          <w:rFonts w:asciiTheme="majorHAnsi" w:eastAsiaTheme="majorEastAsia" w:hAnsiTheme="majorHAnsi" w:cstheme="majorBidi"/>
+          <w:color w:val="2E74B5" w:themeColor="accent1" w:themeShade="BF"/>
+          <w:sz w:val="32"/>
+          <w:szCs w:val="32"/>
+        </w:rPr>
+      </w:pPr>
+      <w:r>
+        <w:br w:type="page"/>
+      </w:r>
+    </w:p>
+    <w:p>
+      <w:pPr>
         <w:pStyle w:val="Cabealho1"/>
       </w:pPr>
       <w:r>
@@ -595,6 +664,7 @@
     <w:p/>
     <w:p>
       <w:pPr>
+        <w:spacing w:before="120" w:after="120"/>
         <w:rPr>
           <w:rStyle w:val="RefernciaIntensa"/>
           <w:b w:val="0"/>
@@ -608,7 +678,10 @@
         <w:t>O Barista suportará 3 funcionalidades chave</w:t>
       </w:r>
       <w:r>
-        <w:t>: será capaz de permitir aos clientes adicionar músicas à playlist do bar, pedir e personalizar bebidas e alertar para o excesso de bebida quando se tem de conduzir no fim da noite.</w:t>
+        <w:t>: será capaz de permitir aos clientes adicionar músicas à playlist do bar, pedir e personalizar bebidas e alertar para o excesso de bebida quando se tem de conduzir no fim da noite</w:t>
+      </w:r>
+      <w:r>
+        <w:t>.</w:t>
       </w:r>
     </w:p>
     <w:p>
@@ -618,6 +691,7 @@
           <w:ilvl w:val="0"/>
           <w:numId w:val="10"/>
         </w:numPr>
+        <w:spacing w:before="120" w:after="120"/>
         <w:rPr>
           <w:rStyle w:val="RefernciaIntensa"/>
         </w:rPr>
@@ -631,48 +705,24 @@
     </w:p>
     <w:p>
       <w:r>
-        <w:t xml:space="preserve">As opções de músicas são disponibilizadas pelo bar, uma mega compilação, da qual os clientes podem escolher e adicionar à lista de reprodução. Deverá ser tida em conta a regularidade com que uma música passa: deve-se impedir demasiada repetibilidade, e músicas que não agradem ao resto dos clientes devem ser ponderadas de se retirarem à compilação. </w:t>
-      </w:r>
-    </w:p>
-    <w:p>
-      <w:pPr>
-        <w:pStyle w:val="PargrafodaLista"/>
-        <w:numPr>
-          <w:ilvl w:val="1"/>
-          <w:numId w:val="10"/>
-        </w:numPr>
-        <w:rPr>
-          <w:rStyle w:val="nfase"/>
-        </w:rPr>
-      </w:pPr>
-      <w:r>
-        <w:rPr>
-          <w:rStyle w:val="nfase"/>
-        </w:rPr>
-        <w:t>Cenário A</w:t>
-      </w:r>
-    </w:p>
-    <w:p>
-      <w:pPr>
-        <w:ind w:left="708"/>
-        <w:rPr>
-          <w:rStyle w:val="nfase"/>
-          <w:i w:val="0"/>
-        </w:rPr>
-      </w:pPr>
-      <w:r>
-        <w:rPr>
-          <w:rStyle w:val="nfase"/>
-          <w:i w:val="0"/>
-        </w:rPr>
-        <w:t>O Eduardo está no bar com os seus amigos já faz algumas horas. Aos estarem a conversar sobre música, ele ficou com aquele clássico som de Muse, Supermassive Black Hole, na cabeça. Uma vez que os amigos estavam sentados no Barista, a nova mesa interativa do bar, o Eduardo selecionou da playlist curada pelo bar essa música da sua banda favorita, acrescentando-a à lista das músicas que estavam a passar naquele momento. Quando chegou a altura em que a música passou nas colunas do bar, as restantes mesas tiveram a hipótese de classificar a música</w:t>
-      </w:r>
-      <w:r>
-        <w:rPr>
-          <w:rStyle w:val="nfase"/>
-          <w:i w:val="0"/>
-        </w:rPr>
-        <w:t>. Como o Eduardo calculava, toda a gente ficou satisfeita com aquele single, tendo recebido 5 estrelas!</w:t>
+        <w:t xml:space="preserve">As opções de músicas são disponibilizadas pelo bar, uma mega compilação, da qual os clientes podem escolher e adicionar à lista de reprodução. </w:t>
+      </w:r>
+    </w:p>
+    <w:p>
+      <w:r>
+        <w:t xml:space="preserve">Deverá </w:t>
+      </w:r>
+      <w:r>
+        <w:t>ser possível classificar uma musica</w:t>
+      </w:r>
+      <w:r>
+        <w:t xml:space="preserve">: músicas que não agradem ao resto dos clientes devem ser </w:t>
+      </w:r>
+      <w:r>
+        <w:t>retiradas da</w:t>
+      </w:r>
+      <w:r>
+        <w:t xml:space="preserve"> compilação. </w:t>
       </w:r>
     </w:p>
     <w:p>
@@ -682,6 +732,7 @@
           <w:ilvl w:val="0"/>
           <w:numId w:val="10"/>
         </w:numPr>
+        <w:spacing w:before="120" w:after="120"/>
         <w:rPr>
           <w:rStyle w:val="RefernciaIntensa"/>
         </w:rPr>
@@ -695,7 +746,18 @@
     </w:p>
     <w:p>
       <w:r>
-        <w:t>Seguidamente, a mesa é, naturalmente, capaz de permitir facilmente pedir uma bebida, ou comida, da lista, e personalizá-la facilmente. Embora a nova funcionalidade mais requisitada estivesse relacionada com a playlist, a maioria das pessoas vai a bares para beber, pelo que esta parte da mesa deve ser tida em igual consideração.</w:t>
+        <w:t>A</w:t>
+      </w:r>
+      <w:r>
+        <w:t xml:space="preserve"> mesa é, naturalmente, capaz de permitir facilmente pedir uma bebida, ou comida, da lista</w:t>
+      </w:r>
+      <w:r>
+        <w:t xml:space="preserve"> de ofertas do bar.</w:t>
+      </w:r>
+    </w:p>
+    <w:p>
+      <w:r>
+        <w:t>Com igual facilidade, deve ser possível criar de raiz ou alterar uma bebida existente.</w:t>
       </w:r>
     </w:p>
     <w:p>
@@ -705,6 +767,7 @@
           <w:ilvl w:val="0"/>
           <w:numId w:val="10"/>
         </w:numPr>
+        <w:spacing w:before="120" w:after="120"/>
         <w:rPr>
           <w:rStyle w:val="RefernciaIntensa"/>
         </w:rPr>
@@ -718,13 +781,27 @@
     </w:p>
     <w:p>
       <w:r>
-        <w:t>Em terceiro lugar, haverá um pequeno “easter-egg”</w:t>
-      </w:r>
-      <w:r>
-        <w:t xml:space="preserve"> no Barista. Uma funcional</w:t>
-      </w:r>
-      <w:r>
-        <w:t>idade que agradou o nosso público alvo foi a capacidade de alertar o condutor designado para o excesso de bebidas: este pode beber à vontade até receber o aviso de que deve parar de beber, sendo que a mesa é capaz de saber aproximadamente o nível de álcool do sangue dos seus clientes.</w:t>
+        <w:t>Uma funcional</w:t>
+      </w:r>
+      <w:r>
+        <w:t xml:space="preserve">idade que agradou o nosso público alvo foi a capacidade de alertar o </w:t>
+      </w:r>
+      <w:r>
+        <w:t>cliente</w:t>
+      </w:r>
+      <w:r>
+        <w:t xml:space="preserve"> para o excesso de bebidas: este pode beber à vontade até receber o aviso de que deve parar de beber, sendo que a mesa é capaz de saber aproximadamente o nível de álcool do sangue dos seus clientes</w:t>
+      </w:r>
+      <w:r>
+        <w:t xml:space="preserve"> através do número e tipo de bebidas já consumidas</w:t>
+      </w:r>
+      <w:r>
+        <w:t>.</w:t>
+      </w:r>
+    </w:p>
+    <w:p>
+      <w:r>
+        <w:t>É possível desativar esta notificação.</w:t>
       </w:r>
     </w:p>
     <w:sectPr>
@@ -2688,9 +2765,9 @@
   <w:style w:type="paragraph" w:default="1" w:styleId="Normal">
     <w:name w:val="Normal"/>
     <w:qFormat/>
-    <w:rsid w:val="005B740E"/>
+    <w:rsid w:val="00DE49CD"/>
     <w:pPr>
-      <w:jc w:val="both"/>
+      <w:ind w:firstLine="709"/>
     </w:pPr>
   </w:style>
   <w:style w:type="paragraph" w:styleId="Cabealho1">
@@ -2890,6 +2967,7 @@
         <w:ilvl w:val="1"/>
       </w:numPr>
       <w:spacing w:after="160"/>
+      <w:ind w:firstLine="709"/>
     </w:pPr>
     <w:rPr>
       <w:rFonts w:eastAsiaTheme="minorEastAsia"/>
@@ -3450,7 +3528,7 @@
 </file>
 
 <file path=customXml/itemProps1.xml><?xml version="1.0" encoding="utf-8"?>
-<ds:datastoreItem xmlns:ds="http://schemas.openxmlformats.org/officeDocument/2006/customXml" ds:itemID="{BDC5B703-7EBA-B24D-B0F7-E39B938A8D34}">
+<ds:datastoreItem xmlns:ds="http://schemas.openxmlformats.org/officeDocument/2006/customXml" ds:itemID="{267E37EA-6115-1841-8167-42F2D7832994}">
   <ds:schemaRefs>
     <ds:schemaRef ds:uri="http://schemas.openxmlformats.org/officeDocument/2006/bibliography"/>
   </ds:schemaRefs>

</xml_diff>